<commit_message>
Add new spring boot code changes
</commit_message>
<xml_diff>
--- a/Snapshots of working poc.docx
+++ b/Snapshots of working poc.docx
@@ -2,6 +2,27 @@
 <file path=word/document.xml><?xml version="1.0" encoding="utf-8"?>
 <w:document xmlns:wpc="http://schemas.microsoft.com/office/word/2010/wordprocessingCanvas" xmlns:cx="http://schemas.microsoft.com/office/drawing/2014/chartex" xmlns:cx1="http://schemas.microsoft.com/office/drawing/2015/9/8/chartex" xmlns:cx2="http://schemas.microsoft.com/office/drawing/2015/10/21/chartex" xmlns:cx3="http://schemas.microsoft.com/office/drawing/2016/5/9/chartex" xmlns:cx4="http://schemas.microsoft.com/office/drawing/2016/5/10/chartex" xmlns:cx5="http://schemas.microsoft.com/office/drawing/2016/5/11/chartex" xmlns:cx6="http://schemas.microsoft.com/office/drawing/2016/5/12/chartex" xmlns:cx7="http://schemas.microsoft.com/office/drawing/2016/5/13/chartex" xmlns:cx8="http://schemas.microsoft.com/office/drawing/2016/5/14/chartex" xmlns:mc="http://schemas.openxmlformats.org/markup-compatibility/2006" xmlns:aink="http://schemas.microsoft.com/office/drawing/2016/ink" xmlns:am3d="http://schemas.microsoft.com/office/drawing/2017/model3d" xmlns:o="urn:schemas-microsoft-com:office:office" xmlns:r="http://schemas.openxmlformats.org/officeDocument/2006/relationships" xmlns:m="http://schemas.openxmlformats.org/officeDocument/2006/math" xmlns:v="urn:schemas-microsoft-com:vml" xmlns:wp14="http://schemas.microsoft.com/office/word/2010/wordprocessingDrawing" xmlns:wp="http://schemas.openxmlformats.org/drawingml/2006/wordprocessingDrawing" xmlns:w10="urn:schemas-microsoft-com:office:word" xmlns:w="http://schemas.openxmlformats.org/wordprocessingml/2006/main" xmlns:w14="http://schemas.microsoft.com/office/word/2010/wordml" xmlns:w15="http://schemas.microsoft.com/office/word/2012/wordml" xmlns:w16cid="http://schemas.microsoft.com/office/word/2016/wordml/cid" xmlns:w16se="http://schemas.microsoft.com/office/word/2015/wordml/symex" xmlns:wpg="http://schemas.microsoft.com/office/word/2010/wordprocessingGroup" xmlns:wpi="http://schemas.microsoft.com/office/word/2010/wordprocessingInk" xmlns:wne="http://schemas.microsoft.com/office/word/2006/wordml" xmlns:wps="http://schemas.microsoft.com/office/word/2010/wordprocessingShape" mc:Ignorable="w14 w15 w16se w16cid wp14">
   <w:body>
+    <w:p>
+      <w:pPr>
+        <w:pStyle w:val="Header"/>
+        <w:jc w:val="center"/>
+        <w:rPr>
+          <w:b/>
+          <w:bCs/>
+          <w:sz w:val="28"/>
+          <w:szCs w:val="28"/>
+        </w:rPr>
+      </w:pPr>
+      <w:r>
+        <w:rPr>
+          <w:b/>
+          <w:bCs/>
+          <w:sz w:val="28"/>
+          <w:szCs w:val="28"/>
+        </w:rPr>
+        <w:t>Use case 1 - iTRAM</w:t>
+      </w:r>
+    </w:p>
     <w:p>
       <w:pPr>
         <w:pStyle w:val="Header"/>
@@ -136,6 +157,7 @@
         <w:rPr>
           <w:noProof/>
         </w:rPr>
+        <w:lastRenderedPageBreak/>
         <w:drawing>
           <wp:inline distT="0" distB="0" distL="0" distR="0" wp14:anchorId="2F9FF245" wp14:editId="213C82B5">
             <wp:extent cx="4737100" cy="3262630"/>
@@ -183,7 +205,6 @@
         <w:rPr>
           <w:noProof/>
         </w:rPr>
-        <w:lastRenderedPageBreak/>
         <w:drawing>
           <wp:inline distT="0" distB="0" distL="0" distR="0" wp14:anchorId="16943D27" wp14:editId="6E38D603">
             <wp:extent cx="4997450" cy="3087634"/>
@@ -251,6 +272,7 @@
         <w:rPr>
           <w:noProof/>
         </w:rPr>
+        <w:lastRenderedPageBreak/>
         <w:drawing>
           <wp:inline distT="0" distB="0" distL="0" distR="0" wp14:anchorId="7660476B" wp14:editId="2173670C">
             <wp:extent cx="5156200" cy="3347720"/>
@@ -312,7 +334,6 @@
         <w:rPr>
           <w:noProof/>
         </w:rPr>
-        <w:lastRenderedPageBreak/>
         <w:drawing>
           <wp:inline distT="0" distB="0" distL="0" distR="0" wp14:anchorId="7F81D1B4" wp14:editId="3349460D">
             <wp:extent cx="4616450" cy="3680337"/>
@@ -419,7 +440,6 @@
         <w:rPr>
           <w:noProof/>
         </w:rPr>
-        <w:lastRenderedPageBreak/>
         <w:drawing>
           <wp:inline distT="0" distB="0" distL="0" distR="0" wp14:anchorId="1C865B21" wp14:editId="76431128">
             <wp:extent cx="5029200" cy="2951480"/>
@@ -492,6 +512,7 @@
         <w:rPr>
           <w:noProof/>
         </w:rPr>
+        <w:lastRenderedPageBreak/>
         <w:drawing>
           <wp:inline distT="0" distB="0" distL="0" distR="0" wp14:anchorId="3847E297" wp14:editId="5778A97B">
             <wp:extent cx="5835650" cy="2927350"/>
@@ -570,7 +591,6 @@
           <w:b/>
           <w:bCs/>
         </w:rPr>
-        <w:lastRenderedPageBreak/>
         <w:t>IBM tools used</w:t>
       </w:r>
     </w:p>
@@ -756,6 +776,7 @@
     </w:p>
     <w:p>
       <w:r>
+        <w:lastRenderedPageBreak/>
         <w:t>Watson chatbot launched which responds with the customer id and the slot booking id based on the query asked</w:t>
       </w:r>
       <w:r>
@@ -774,7 +795,6 @@
         <w:rPr>
           <w:noProof/>
         </w:rPr>
-        <w:lastRenderedPageBreak/>
         <w:drawing>
           <wp:inline distT="0" distB="0" distL="0" distR="0" wp14:anchorId="2437A6BB" wp14:editId="23F60C8B">
             <wp:extent cx="5943600" cy="3097530"/>
@@ -845,6 +865,7 @@
         <w:rPr>
           <w:noProof/>
         </w:rPr>
+        <w:lastRenderedPageBreak/>
         <w:drawing>
           <wp:inline distT="0" distB="0" distL="0" distR="0" wp14:anchorId="6529E674" wp14:editId="270E6E62">
             <wp:extent cx="5943600" cy="2784475"/>
@@ -885,16 +906,18 @@
     <w:p/>
     <w:p>
       <w:r>
-        <w:lastRenderedPageBreak/>
         <w:t>Snapshots from the local MYSQL database</w:t>
       </w:r>
       <w:r>
         <w:t xml:space="preserve"> where data is stored in tables for each of the vendor, customer registration and details.</w:t>
       </w:r>
-      <w:bookmarkStart w:id="0" w:name="_GoBack"/>
-      <w:bookmarkEnd w:id="0"/>
-    </w:p>
-    <w:p>
+    </w:p>
+    <w:p>
+      <w:pPr>
+        <w:rPr>
+          <w:noProof/>
+        </w:rPr>
+      </w:pPr>
       <w:r>
         <w:rPr>
           <w:noProof/>
@@ -936,9 +959,382 @@
         </w:drawing>
       </w:r>
     </w:p>
+    <w:p/>
+    <w:p>
+      <w:pPr>
+        <w:rPr>
+          <w:noProof/>
+        </w:rPr>
+      </w:pPr>
+    </w:p>
+    <w:p/>
+    <w:p>
+      <w:pPr>
+        <w:jc w:val="center"/>
+        <w:rPr>
+          <w:b/>
+          <w:bCs/>
+          <w:sz w:val="28"/>
+          <w:szCs w:val="28"/>
+        </w:rPr>
+      </w:pPr>
+      <w:r>
+        <w:rPr>
+          <w:b/>
+          <w:bCs/>
+          <w:sz w:val="28"/>
+          <w:szCs w:val="28"/>
+        </w:rPr>
+        <w:lastRenderedPageBreak/>
+        <w:t>Use case 2</w:t>
+      </w:r>
+    </w:p>
+    <w:p>
+      <w:pPr>
+        <w:jc w:val="center"/>
+        <w:rPr>
+          <w:b/>
+          <w:bCs/>
+          <w:sz w:val="28"/>
+          <w:szCs w:val="28"/>
+        </w:rPr>
+      </w:pPr>
+      <w:r>
+        <w:rPr>
+          <w:b/>
+          <w:bCs/>
+          <w:sz w:val="28"/>
+          <w:szCs w:val="28"/>
+        </w:rPr>
+        <w:t>Web application for the effective help giver</w:t>
+      </w:r>
+    </w:p>
+    <w:p>
+      <w:pPr>
+        <w:jc w:val="center"/>
+        <w:rPr>
+          <w:b/>
+          <w:bCs/>
+        </w:rPr>
+      </w:pPr>
+    </w:p>
+    <w:p>
+      <w:r>
+        <w:t xml:space="preserve">  Donor registration in the helper application.</w:t>
+      </w:r>
+    </w:p>
+    <w:p>
+      <w:pPr>
+        <w:rPr>
+          <w:noProof/>
+        </w:rPr>
+      </w:pPr>
+      <w:r>
+        <w:rPr>
+          <w:noProof/>
+        </w:rPr>
+        <w:drawing>
+          <wp:inline distT="0" distB="0" distL="0" distR="0" wp14:anchorId="2D2DDB16" wp14:editId="1E48FFA4">
+            <wp:extent cx="5943600" cy="2943860"/>
+            <wp:effectExtent l="0" t="0" r="0" b="8890"/>
+            <wp:docPr id="15" name="Picture 15"/>
+            <wp:cNvGraphicFramePr>
+              <a:graphicFrameLocks xmlns:a="http://schemas.openxmlformats.org/drawingml/2006/main" noChangeAspect="1"/>
+            </wp:cNvGraphicFramePr>
+            <a:graphic xmlns:a="http://schemas.openxmlformats.org/drawingml/2006/main">
+              <a:graphicData uri="http://schemas.openxmlformats.org/drawingml/2006/picture">
+                <pic:pic xmlns:pic="http://schemas.openxmlformats.org/drawingml/2006/picture">
+                  <pic:nvPicPr>
+                    <pic:cNvPr id="1" name=""/>
+                    <pic:cNvPicPr/>
+                  </pic:nvPicPr>
+                  <pic:blipFill>
+                    <a:blip r:embed="rId21"/>
+                    <a:stretch>
+                      <a:fillRect/>
+                    </a:stretch>
+                  </pic:blipFill>
+                  <pic:spPr>
+                    <a:xfrm>
+                      <a:off x="0" y="0"/>
+                      <a:ext cx="5943600" cy="2943860"/>
+                    </a:xfrm>
+                    <a:prstGeom prst="rect">
+                      <a:avLst/>
+                    </a:prstGeom>
+                  </pic:spPr>
+                </pic:pic>
+              </a:graphicData>
+            </a:graphic>
+          </wp:inline>
+        </w:drawing>
+      </w:r>
+    </w:p>
+    <w:p>
+      <w:pPr>
+        <w:rPr>
+          <w:noProof/>
+        </w:rPr>
+      </w:pPr>
+    </w:p>
+    <w:p>
+      <w:r>
+        <w:t xml:space="preserve">     </w:t>
+      </w:r>
+      <w:r>
+        <w:t>Receiver</w:t>
+      </w:r>
+      <w:r>
+        <w:t xml:space="preserve"> registration in the helper application</w:t>
+      </w:r>
+      <w:r>
+        <w:t>. Once receiver registers, the normatim openAPI is used to determine the donor willing to share the category and close to the location of the receiver and mapped with the receiver.</w:t>
+      </w:r>
+      <w:bookmarkStart w:id="0" w:name="_GoBack"/>
+      <w:bookmarkEnd w:id="0"/>
+    </w:p>
+    <w:p>
+      <w:r>
+        <w:lastRenderedPageBreak/>
+        <w:t xml:space="preserve">      </w:t>
+      </w:r>
+      <w:r>
+        <w:rPr>
+          <w:noProof/>
+        </w:rPr>
+        <w:drawing>
+          <wp:inline distT="0" distB="0" distL="0" distR="0" wp14:anchorId="3D1D226C" wp14:editId="404F12F9">
+            <wp:extent cx="5899150" cy="2571750"/>
+            <wp:effectExtent l="0" t="0" r="6350" b="0"/>
+            <wp:docPr id="16" name="Picture 16"/>
+            <wp:cNvGraphicFramePr>
+              <a:graphicFrameLocks xmlns:a="http://schemas.openxmlformats.org/drawingml/2006/main" noChangeAspect="1"/>
+            </wp:cNvGraphicFramePr>
+            <a:graphic xmlns:a="http://schemas.openxmlformats.org/drawingml/2006/main">
+              <a:graphicData uri="http://schemas.openxmlformats.org/drawingml/2006/picture">
+                <pic:pic xmlns:pic="http://schemas.openxmlformats.org/drawingml/2006/picture">
+                  <pic:nvPicPr>
+                    <pic:cNvPr id="1" name=""/>
+                    <pic:cNvPicPr/>
+                  </pic:nvPicPr>
+                  <pic:blipFill>
+                    <a:blip r:embed="rId22"/>
+                    <a:stretch>
+                      <a:fillRect/>
+                    </a:stretch>
+                  </pic:blipFill>
+                  <pic:spPr>
+                    <a:xfrm>
+                      <a:off x="0" y="0"/>
+                      <a:ext cx="5918815" cy="2580323"/>
+                    </a:xfrm>
+                    <a:prstGeom prst="rect">
+                      <a:avLst/>
+                    </a:prstGeom>
+                  </pic:spPr>
+                </pic:pic>
+              </a:graphicData>
+            </a:graphic>
+          </wp:inline>
+        </w:drawing>
+      </w:r>
+    </w:p>
+    <w:p>
+      <w:r>
+        <w:t>Snapshot from IBM cloudant DB based on the donor and receiver details</w:t>
+      </w:r>
+    </w:p>
+    <w:p>
+      <w:r>
+        <w:rPr>
+          <w:noProof/>
+        </w:rPr>
+        <w:drawing>
+          <wp:inline distT="0" distB="0" distL="0" distR="0" wp14:anchorId="426E700D" wp14:editId="04A7ABB2">
+            <wp:extent cx="5943600" cy="2445385"/>
+            <wp:effectExtent l="0" t="0" r="0" b="0"/>
+            <wp:docPr id="17" name="Picture 17"/>
+            <wp:cNvGraphicFramePr>
+              <a:graphicFrameLocks xmlns:a="http://schemas.openxmlformats.org/drawingml/2006/main" noChangeAspect="1"/>
+            </wp:cNvGraphicFramePr>
+            <a:graphic xmlns:a="http://schemas.openxmlformats.org/drawingml/2006/main">
+              <a:graphicData uri="http://schemas.openxmlformats.org/drawingml/2006/picture">
+                <pic:pic xmlns:pic="http://schemas.openxmlformats.org/drawingml/2006/picture">
+                  <pic:nvPicPr>
+                    <pic:cNvPr id="1" name=""/>
+                    <pic:cNvPicPr/>
+                  </pic:nvPicPr>
+                  <pic:blipFill>
+                    <a:blip r:embed="rId23"/>
+                    <a:stretch>
+                      <a:fillRect/>
+                    </a:stretch>
+                  </pic:blipFill>
+                  <pic:spPr>
+                    <a:xfrm>
+                      <a:off x="0" y="0"/>
+                      <a:ext cx="5943600" cy="2445385"/>
+                    </a:xfrm>
+                    <a:prstGeom prst="rect">
+                      <a:avLst/>
+                    </a:prstGeom>
+                  </pic:spPr>
+                </pic:pic>
+              </a:graphicData>
+            </a:graphic>
+          </wp:inline>
+        </w:drawing>
+      </w:r>
+    </w:p>
+    <w:p/>
+    <w:p>
+      <w:r>
+        <w:t>Discovery function as a web-hook action</w:t>
+      </w:r>
+    </w:p>
+    <w:p>
+      <w:r>
+        <w:rPr>
+          <w:noProof/>
+        </w:rPr>
+        <w:lastRenderedPageBreak/>
+        <w:drawing>
+          <wp:inline distT="0" distB="0" distL="0" distR="0" wp14:anchorId="4B077138" wp14:editId="5044D2FE">
+            <wp:extent cx="5943600" cy="2593340"/>
+            <wp:effectExtent l="0" t="0" r="0" b="0"/>
+            <wp:docPr id="18" name="Picture 18"/>
+            <wp:cNvGraphicFramePr>
+              <a:graphicFrameLocks xmlns:a="http://schemas.openxmlformats.org/drawingml/2006/main" noChangeAspect="1"/>
+            </wp:cNvGraphicFramePr>
+            <a:graphic xmlns:a="http://schemas.openxmlformats.org/drawingml/2006/main">
+              <a:graphicData uri="http://schemas.openxmlformats.org/drawingml/2006/picture">
+                <pic:pic xmlns:pic="http://schemas.openxmlformats.org/drawingml/2006/picture">
+                  <pic:nvPicPr>
+                    <pic:cNvPr id="1" name=""/>
+                    <pic:cNvPicPr/>
+                  </pic:nvPicPr>
+                  <pic:blipFill>
+                    <a:blip r:embed="rId24"/>
+                    <a:stretch>
+                      <a:fillRect/>
+                    </a:stretch>
+                  </pic:blipFill>
+                  <pic:spPr>
+                    <a:xfrm>
+                      <a:off x="0" y="0"/>
+                      <a:ext cx="5943600" cy="2593340"/>
+                    </a:xfrm>
+                    <a:prstGeom prst="rect">
+                      <a:avLst/>
+                    </a:prstGeom>
+                  </pic:spPr>
+                </pic:pic>
+              </a:graphicData>
+            </a:graphic>
+          </wp:inline>
+        </w:drawing>
+      </w:r>
+    </w:p>
+    <w:p/>
+    <w:p>
+      <w:r>
+        <w:t>Custom dialog skill to respond for the effective help giver application</w:t>
+      </w:r>
+    </w:p>
+    <w:p>
+      <w:r>
+        <w:rPr>
+          <w:noProof/>
+        </w:rPr>
+        <w:drawing>
+          <wp:inline distT="0" distB="0" distL="0" distR="0" wp14:anchorId="551BC963" wp14:editId="3667F121">
+            <wp:extent cx="5943600" cy="2710180"/>
+            <wp:effectExtent l="0" t="0" r="0" b="0"/>
+            <wp:docPr id="19" name="Picture 19"/>
+            <wp:cNvGraphicFramePr>
+              <a:graphicFrameLocks xmlns:a="http://schemas.openxmlformats.org/drawingml/2006/main" noChangeAspect="1"/>
+            </wp:cNvGraphicFramePr>
+            <a:graphic xmlns:a="http://schemas.openxmlformats.org/drawingml/2006/main">
+              <a:graphicData uri="http://schemas.openxmlformats.org/drawingml/2006/picture">
+                <pic:pic xmlns:pic="http://schemas.openxmlformats.org/drawingml/2006/picture">
+                  <pic:nvPicPr>
+                    <pic:cNvPr id="1" name=""/>
+                    <pic:cNvPicPr/>
+                  </pic:nvPicPr>
+                  <pic:blipFill>
+                    <a:blip r:embed="rId25"/>
+                    <a:stretch>
+                      <a:fillRect/>
+                    </a:stretch>
+                  </pic:blipFill>
+                  <pic:spPr>
+                    <a:xfrm>
+                      <a:off x="0" y="0"/>
+                      <a:ext cx="5943600" cy="2710180"/>
+                    </a:xfrm>
+                    <a:prstGeom prst="rect">
+                      <a:avLst/>
+                    </a:prstGeom>
+                  </pic:spPr>
+                </pic:pic>
+              </a:graphicData>
+            </a:graphic>
+          </wp:inline>
+        </w:drawing>
+      </w:r>
+    </w:p>
+    <w:p/>
+    <w:p>
+      <w:r>
+        <w:t>Snapshot for the IBM Watson chatbot assistant</w:t>
+      </w:r>
+    </w:p>
+    <w:p>
+      <w:r>
+        <w:rPr>
+          <w:noProof/>
+        </w:rPr>
+        <w:lastRenderedPageBreak/>
+        <w:drawing>
+          <wp:inline distT="0" distB="0" distL="0" distR="0" wp14:anchorId="7FB859E4" wp14:editId="3FBFBEE6">
+            <wp:extent cx="5943600" cy="2953385"/>
+            <wp:effectExtent l="0" t="0" r="0" b="0"/>
+            <wp:docPr id="20" name="Picture 20"/>
+            <wp:cNvGraphicFramePr>
+              <a:graphicFrameLocks xmlns:a="http://schemas.openxmlformats.org/drawingml/2006/main" noChangeAspect="1"/>
+            </wp:cNvGraphicFramePr>
+            <a:graphic xmlns:a="http://schemas.openxmlformats.org/drawingml/2006/main">
+              <a:graphicData uri="http://schemas.openxmlformats.org/drawingml/2006/picture">
+                <pic:pic xmlns:pic="http://schemas.openxmlformats.org/drawingml/2006/picture">
+                  <pic:nvPicPr>
+                    <pic:cNvPr id="1" name=""/>
+                    <pic:cNvPicPr/>
+                  </pic:nvPicPr>
+                  <pic:blipFill>
+                    <a:blip r:embed="rId26"/>
+                    <a:stretch>
+                      <a:fillRect/>
+                    </a:stretch>
+                  </pic:blipFill>
+                  <pic:spPr>
+                    <a:xfrm>
+                      <a:off x="0" y="0"/>
+                      <a:ext cx="5943600" cy="2953385"/>
+                    </a:xfrm>
+                    <a:prstGeom prst="rect">
+                      <a:avLst/>
+                    </a:prstGeom>
+                  </pic:spPr>
+                </pic:pic>
+              </a:graphicData>
+            </a:graphic>
+          </wp:inline>
+        </w:drawing>
+      </w:r>
+    </w:p>
     <w:sectPr>
-      <w:headerReference w:type="default" r:id="rId21"/>
-      <w:footerReference w:type="default" r:id="rId22"/>
+      <w:headerReference w:type="default" r:id="rId27"/>
+      <w:footerReference w:type="default" r:id="rId28"/>
       <w:pgSz w:w="12240" w:h="15840"/>
       <w:pgMar w:top="1440" w:right="1440" w:bottom="1440" w:left="1440" w:header="720" w:footer="720" w:gutter="0"/>
       <w:cols w:space="720"/>

</xml_diff>